<commit_message>
Starting on Art. 35 - gov & ministry
Signed-off-by: LoreZyra <Rich@RichieBartlett.com>
</commit_message>
<xml_diff>
--- a/ConstitutionDraft 2017 May - my thoughts.docx
+++ b/ConstitutionDraft 2017 May - my thoughts.docx
@@ -35,8 +35,6 @@
         </w:rPr>
         <w:t>WHY</w:t>
       </w:r>
-      <w:bookmarkStart w:id="0" w:name="_GoBack"/>
-      <w:bookmarkEnd w:id="0"/>
       <w:r>
         <w:rPr>
           <w:rStyle w:val="Strong"/>
@@ -170,7 +168,15 @@
     </w:p>
     <w:p>
       <w:r>
-        <w:t>I have no issues with the opening statements for the Constitution and Declaration of Unity (DoU).</w:t>
+        <w:t>I have no issues with the opening statements for the Constitution and Declaration of Unity (</w:t>
+      </w:r>
+      <w:proofErr w:type="spellStart"/>
+      <w:r>
+        <w:t>DoU</w:t>
+      </w:r>
+      <w:proofErr w:type="spellEnd"/>
+      <w:r>
+        <w:t>).</w:t>
       </w:r>
     </w:p>
     <w:p>
@@ -504,7 +510,63 @@
         <w:rPr>
           <w:i/>
         </w:rPr>
-        <w:t>Ab scientia libertas. Ab libertas pacem. (from science comes freedom. from freedom comes peace.)</w:t>
+        <w:t xml:space="preserve">Ab </w:t>
+      </w:r>
+      <w:proofErr w:type="spellStart"/>
+      <w:r>
+        <w:rPr>
+          <w:i/>
+        </w:rPr>
+        <w:t>scientia</w:t>
+      </w:r>
+      <w:proofErr w:type="spellEnd"/>
+      <w:r>
+        <w:rPr>
+          <w:i/>
+        </w:rPr>
+        <w:t xml:space="preserve"> </w:t>
+      </w:r>
+      <w:proofErr w:type="spellStart"/>
+      <w:r>
+        <w:rPr>
+          <w:i/>
+        </w:rPr>
+        <w:t>libertas</w:t>
+      </w:r>
+      <w:proofErr w:type="spellEnd"/>
+      <w:r>
+        <w:rPr>
+          <w:i/>
+        </w:rPr>
+        <w:t xml:space="preserve">. Ab </w:t>
+      </w:r>
+      <w:proofErr w:type="spellStart"/>
+      <w:r>
+        <w:rPr>
+          <w:i/>
+        </w:rPr>
+        <w:t>libertas</w:t>
+      </w:r>
+      <w:proofErr w:type="spellEnd"/>
+      <w:r>
+        <w:rPr>
+          <w:i/>
+        </w:rPr>
+        <w:t xml:space="preserve"> </w:t>
+      </w:r>
+      <w:proofErr w:type="spellStart"/>
+      <w:r>
+        <w:rPr>
+          <w:i/>
+        </w:rPr>
+        <w:t>pacem</w:t>
+      </w:r>
+      <w:proofErr w:type="spellEnd"/>
+      <w:r>
+        <w:rPr>
+          <w:i/>
+        </w:rPr>
+        <w:t>. (from science comes freedom. from freedom comes peace.)</w:t>
       </w:r>
     </w:p>
     <w:p>
@@ -607,6 +669,7 @@
         </w:rPr>
         <w:t>Constitutional Monarchy</w:t>
       </w:r>
+      <w:proofErr w:type="gramStart"/>
       <w:r>
         <w:rPr>
           <w:b/>
@@ -617,14 +680,28 @@
       <w:r>
         <w:t xml:space="preserve"> ??</w:t>
       </w:r>
+      <w:proofErr w:type="gramEnd"/>
       <w:r>
         <w:t xml:space="preserve"> Based on Chapter 8, Asgardia is a monarch with a parliamentary and judicial system. </w:t>
       </w:r>
       <w:r>
-        <w:t>I have extreme doubts to the benevolence of the Monarch and successors to the title of HoS.</w:t>
-      </w:r>
-      <w:r>
-        <w:t xml:space="preserve"> The HoS should be held by Citizens rather than inherited. There must be checks and balances along with limits to power that is distributed among the branches of government</w:t>
+        <w:t xml:space="preserve">I have extreme doubts to the benevolence of the Monarch and successors to the title of </w:t>
+      </w:r>
+      <w:proofErr w:type="spellStart"/>
+      <w:r>
+        <w:t>HoS.</w:t>
+      </w:r>
+      <w:proofErr w:type="spellEnd"/>
+      <w:r>
+        <w:t xml:space="preserve"> The </w:t>
+      </w:r>
+      <w:proofErr w:type="spellStart"/>
+      <w:r>
+        <w:t>HoS</w:t>
+      </w:r>
+      <w:proofErr w:type="spellEnd"/>
+      <w:r>
+        <w:t xml:space="preserve"> should be held by Citizens rather than inherited. There must be checks and balances along with limits to power that is distributed among the branches of government</w:t>
       </w:r>
       <w:r>
         <w:t>!</w:t>
@@ -747,7 +824,15 @@
         <w:t xml:space="preserve">Aside from chaining our Space Nation to Earth for an Eternity (potentially draining valuable resources), </w:t>
       </w:r>
       <w:r>
-        <w:t xml:space="preserve">the protection of Earth must be seen as a benefit of the technology advancement of Asgardia rather than </w:t>
+        <w:t xml:space="preserve">the protection of Earth must </w:t>
+      </w:r>
+      <w:proofErr w:type="gramStart"/>
+      <w:r>
+        <w:t>be seen as</w:t>
+      </w:r>
+      <w:proofErr w:type="gramEnd"/>
+      <w:r>
+        <w:t xml:space="preserve"> a benefit of the technology advancement of Asgardia rather than </w:t>
       </w:r>
       <w:r>
         <w:t>a</w:t>
@@ -928,13 +1013,26 @@
         <w:t>All Asgardians are equal.</w:t>
       </w:r>
       <w:r>
-        <w:t xml:space="preserve">” Does that include the HoS, Royal Court &amp; Council, Parliament, Supreme Justice, Ministers, </w:t>
+        <w:t xml:space="preserve">” Does that include the </w:t>
+      </w:r>
+      <w:proofErr w:type="spellStart"/>
+      <w:r>
+        <w:t>HoS</w:t>
+      </w:r>
+      <w:proofErr w:type="spellEnd"/>
+      <w:r>
+        <w:t xml:space="preserve">, Royal Court &amp; Council, Parliament, Supreme Justice, Ministers, </w:t>
       </w:r>
       <w:r>
         <w:t xml:space="preserve">Prosecutor General, and the Chairman of the Royal Court of Supreme Values, and ambassadors? Seems to me that the </w:t>
       </w:r>
-      <w:r>
-        <w:t xml:space="preserve">HoS is not either not a Citizen or </w:t>
+      <w:proofErr w:type="spellStart"/>
+      <w:r>
+        <w:t>HoS</w:t>
+      </w:r>
+      <w:proofErr w:type="spellEnd"/>
+      <w:r>
+        <w:t xml:space="preserve"> is not either not a Citizen or </w:t>
       </w:r>
       <w:r>
         <w:t>the “God of Asgardia…”</w:t>
@@ -979,7 +1077,15 @@
         <w:t>Asgardian citizens have the right to create associations and societies based on the law.</w:t>
       </w:r>
       <w:r>
-        <w:t>” This will quickly lead to “political parties.” It is unavoidable. If we have the right of creating “associations” then we cannot declare (in the DoU) that Asgardia does not engage in Politics…</w:t>
+        <w:t xml:space="preserve">” This will quickly lead to “political parties.” It is unavoidable. If we have the right of creating “associations” then we cannot declare (in the </w:t>
+      </w:r>
+      <w:proofErr w:type="spellStart"/>
+      <w:r>
+        <w:t>DoU</w:t>
+      </w:r>
+      <w:proofErr w:type="spellEnd"/>
+      <w:r>
+        <w:t>) that Asgardia does not engage in Politics…</w:t>
       </w:r>
     </w:p>
     <w:p>
@@ -1023,7 +1129,21 @@
         <w:rPr>
           <w:i/>
         </w:rPr>
-        <w:t>approval on the basis of written notification</w:t>
+        <w:t xml:space="preserve">approval </w:t>
+      </w:r>
+      <w:proofErr w:type="gramStart"/>
+      <w:r>
+        <w:rPr>
+          <w:i/>
+        </w:rPr>
+        <w:t>on the basis of</w:t>
+      </w:r>
+      <w:proofErr w:type="gramEnd"/>
+      <w:r>
+        <w:rPr>
+          <w:i/>
+        </w:rPr>
+        <w:t xml:space="preserve"> written notification</w:t>
       </w:r>
       <w:r>
         <w:t>.”</w:t>
@@ -1198,7 +1318,15 @@
         <w:t xml:space="preserve">…” </w:t>
       </w:r>
       <w:r>
-        <w:t xml:space="preserve">While I don’t believe the consequences  should be defined here, I do find the vagueness of undefined “perform them properly” to be disturbing. This is rather subjective. I do wish to see a passion in every Citizen to perform their obligations, these mandatory obligations should be well defined </w:t>
+        <w:t xml:space="preserve">While I don’t believe the </w:t>
+      </w:r>
+      <w:proofErr w:type="gramStart"/>
+      <w:r>
+        <w:t>consequences  should</w:t>
+      </w:r>
+      <w:proofErr w:type="gramEnd"/>
+      <w:r>
+        <w:t xml:space="preserve"> be defined here, I do find the vagueness of undefined “perform them properly” to be disturbing. This is rather subjective. I do wish to see a passion in every Citizen to perform their obligations, these mandatory obligations should be well defined </w:t>
       </w:r>
       <w:r>
         <w:t xml:space="preserve">(very limited in scope and depth) </w:t>
@@ -1338,7 +1466,15 @@
         <w:t>I find</w:t>
       </w:r>
       <w:r>
-        <w:t xml:space="preserve"> this fascinating. It’s curious to see this established in the Constitution without any defined allowances for period of time. Does this mean I can </w:t>
+        <w:t xml:space="preserve"> this fascinating. It’s curious to see this established in the Constitution without any defined allowances for </w:t>
+      </w:r>
+      <w:proofErr w:type="gramStart"/>
+      <w:r>
+        <w:t>period of time</w:t>
+      </w:r>
+      <w:proofErr w:type="gramEnd"/>
+      <w:r>
+        <w:t xml:space="preserve">. Does this mean I can </w:t>
       </w:r>
       <w:r>
         <w:rPr>
@@ -1532,7 +1668,15 @@
         <w:t>it</w:t>
       </w:r>
       <w:r>
-        <w:t xml:space="preserve"> have a decimal place? Or, simply avoid fractions for efficiency and ease? Who wants 1.01 GOR when I can get 101 GOR? What are the sub-GOR values? Or, is it like the Japanese Yen where there are no sub-values of the Yen? (The dollar</w:t>
+        <w:t xml:space="preserve"> </w:t>
+      </w:r>
+      <w:proofErr w:type="gramStart"/>
+      <w:r>
+        <w:t>have</w:t>
+      </w:r>
+      <w:proofErr w:type="gramEnd"/>
+      <w:r>
+        <w:t xml:space="preserve"> a decimal place? Or, simply avoid fractions for efficiency and ease? Who wants 1.01 GOR when I can get 101 GOR? What are the sub-GOR values? Or, is it like the Japanese Yen where there are no sub-values of the Yen? (The dollar</w:t>
       </w:r>
       <w:r>
         <w:t xml:space="preserve"> and pound</w:t>
@@ -1577,7 +1721,15 @@
         <w:t>…</w:t>
       </w:r>
       <w:r>
-        <w:t>” What does this mean?? If the currency is to be decided by the National Bank, why mention anything here. Why even mention the Moon??? What does the Moon have to do with a Space Nation?</w:t>
+        <w:t xml:space="preserve">” What does this mean?? If the currency is to be decided by the National Bank, why mention anything here. Why even mention the Moon??? What does the Moon </w:t>
+      </w:r>
+      <w:proofErr w:type="gramStart"/>
+      <w:r>
+        <w:t>have to</w:t>
+      </w:r>
+      <w:proofErr w:type="gramEnd"/>
+      <w:r>
+        <w:t xml:space="preserve"> do with a Space Nation?</w:t>
       </w:r>
       <w:r>
         <w:t xml:space="preserve"> We certainly don’t own it.</w:t>
@@ -1652,7 +1804,15 @@
         <w:t>What is meant by “</w:t>
       </w:r>
       <w:r>
-        <w:t>Asgardia recognises the immunity of commercial secrets</w:t>
+        <w:t xml:space="preserve">Asgardia </w:t>
+      </w:r>
+      <w:proofErr w:type="spellStart"/>
+      <w:r>
+        <w:t>recognises</w:t>
+      </w:r>
+      <w:proofErr w:type="spellEnd"/>
+      <w:r>
+        <w:t xml:space="preserve"> the immunity of commercial secrets</w:t>
       </w:r>
       <w:r>
         <w:t>?” Is this the same as respecting Intellectual Property (as the right of the inventor) shall be honored?</w:t>
@@ -1984,12 +2144,14 @@
       <w:r>
         <w:t xml:space="preserve">I would like to see clearly defined “separation of powers” between the four branches of government and </w:t>
       </w:r>
+      <w:proofErr w:type="spellStart"/>
       <w:r>
         <w:t>HoS</w:t>
       </w:r>
       <w:r>
         <w:t>.</w:t>
       </w:r>
+      <w:proofErr w:type="spellEnd"/>
     </w:p>
     <w:p>
       <w:r>
@@ -2006,7 +2168,15 @@
         <w:t xml:space="preserve"> </w:t>
       </w:r>
       <w:r>
-        <w:t>While the HoS and Parliament are defined, the “Chamber of Supreme Values” is not defined in Chapter 7! What is the “Chamber of Supreme Values?”</w:t>
+        <w:t xml:space="preserve">While the </w:t>
+      </w:r>
+      <w:proofErr w:type="spellStart"/>
+      <w:r>
+        <w:t>HoS</w:t>
+      </w:r>
+      <w:proofErr w:type="spellEnd"/>
+      <w:r>
+        <w:t xml:space="preserve"> and Parliament are defined, the “Chamber of Supreme Values” is not defined in Chapter 7! What is the “Chamber of Supreme Values?”</w:t>
       </w:r>
       <w:r>
         <w:t xml:space="preserve"> </w:t>
@@ -2248,9 +2418,11 @@
         </w:rPr>
         <w:t xml:space="preserve"> </w:t>
       </w:r>
+      <w:proofErr w:type="spellStart"/>
       <w:r>
         <w:t>Labour</w:t>
       </w:r>
+      <w:proofErr w:type="spellEnd"/>
     </w:p>
     <w:p/>
     <w:p>
@@ -2661,7 +2833,23 @@
         <w:t xml:space="preserve"> </w:t>
       </w:r>
       <w:r>
-        <w:t>*smirk* So the URBOCops will be our Gundams? (See Anime series.)</w:t>
+        <w:t xml:space="preserve">*smirk* So the </w:t>
+      </w:r>
+      <w:proofErr w:type="spellStart"/>
+      <w:r>
+        <w:t>URBOCops</w:t>
+      </w:r>
+      <w:proofErr w:type="spellEnd"/>
+      <w:r>
+        <w:t xml:space="preserve"> will be our </w:t>
+      </w:r>
+      <w:proofErr w:type="spellStart"/>
+      <w:r>
+        <w:t>Gundams</w:t>
+      </w:r>
+      <w:proofErr w:type="spellEnd"/>
+      <w:r>
+        <w:t>? (See Anime series.)</w:t>
       </w:r>
       <w:r>
         <w:t xml:space="preserve"> Who will build these?</w:t>
@@ -2800,7 +2988,63 @@
         <w:rPr>
           <w:i/>
         </w:rPr>
-        <w:t>Ab scientia libertas. Ab libertas pacem. (from science comes freedom. from freedom comes peace.)</w:t>
+        <w:t xml:space="preserve">Ab </w:t>
+      </w:r>
+      <w:proofErr w:type="spellStart"/>
+      <w:r>
+        <w:rPr>
+          <w:i/>
+        </w:rPr>
+        <w:t>scientia</w:t>
+      </w:r>
+      <w:proofErr w:type="spellEnd"/>
+      <w:r>
+        <w:rPr>
+          <w:i/>
+        </w:rPr>
+        <w:t xml:space="preserve"> </w:t>
+      </w:r>
+      <w:proofErr w:type="spellStart"/>
+      <w:r>
+        <w:rPr>
+          <w:i/>
+        </w:rPr>
+        <w:t>libertas</w:t>
+      </w:r>
+      <w:proofErr w:type="spellEnd"/>
+      <w:r>
+        <w:rPr>
+          <w:i/>
+        </w:rPr>
+        <w:t xml:space="preserve">. Ab </w:t>
+      </w:r>
+      <w:proofErr w:type="spellStart"/>
+      <w:r>
+        <w:rPr>
+          <w:i/>
+        </w:rPr>
+        <w:t>libertas</w:t>
+      </w:r>
+      <w:proofErr w:type="spellEnd"/>
+      <w:r>
+        <w:rPr>
+          <w:i/>
+        </w:rPr>
+        <w:t xml:space="preserve"> </w:t>
+      </w:r>
+      <w:proofErr w:type="spellStart"/>
+      <w:r>
+        <w:rPr>
+          <w:i/>
+        </w:rPr>
+        <w:t>pacem</w:t>
+      </w:r>
+      <w:proofErr w:type="spellEnd"/>
+      <w:r>
+        <w:rPr>
+          <w:i/>
+        </w:rPr>
+        <w:t>. (from science comes freedom. from freedom comes peace.)</w:t>
       </w:r>
     </w:p>
     <w:p>
@@ -3050,7 +3294,15 @@
         <w:t xml:space="preserve"> involved</w:t>
       </w:r>
       <w:r>
-        <w:t xml:space="preserve"> with said dispute), when the DoU states in §9 – “</w:t>
+        <w:t xml:space="preserve"> with said dispute), when the </w:t>
+      </w:r>
+      <w:proofErr w:type="spellStart"/>
+      <w:r>
+        <w:t>DoU</w:t>
+      </w:r>
+      <w:proofErr w:type="spellEnd"/>
+      <w:r>
+        <w:t xml:space="preserve"> states in §9 – “</w:t>
       </w:r>
       <w:r>
         <w:t>Asgardia does not engage in politics</w:t>
@@ -3111,7 +3363,23 @@
     </w:p>
     <w:p>
       <w:r>
-        <w:t>Why is the HoS, separate from the Executive branch? Where are the checks and balances of the HoS???</w:t>
+        <w:t xml:space="preserve">Why is the </w:t>
+      </w:r>
+      <w:proofErr w:type="spellStart"/>
+      <w:r>
+        <w:t>HoS</w:t>
+      </w:r>
+      <w:proofErr w:type="spellEnd"/>
+      <w:r>
+        <w:t xml:space="preserve">, separate from the Executive branch? Where are the checks and balances of the </w:t>
+      </w:r>
+      <w:proofErr w:type="spellStart"/>
+      <w:r>
+        <w:t>HoS</w:t>
+      </w:r>
+      <w:proofErr w:type="spellEnd"/>
+      <w:r>
+        <w:t>???</w:t>
       </w:r>
     </w:p>
     <w:p/>
@@ -3179,14 +3447,43 @@
         <w:t>W</w:t>
       </w:r>
       <w:r>
-        <w:t>hat checks and balances are placed on the decrees made by the HoS?</w:t>
-      </w:r>
-      <w:r>
-        <w:t xml:space="preserve"> The HoS should not have the ultimate authority. It should be shared with the Citizens of Asgardia.</w:t>
-      </w:r>
-      <w:r>
-        <w:t xml:space="preserve"> Otherwise this will be a government for the HoS and by the HoS</w:t>
-      </w:r>
+        <w:t xml:space="preserve">hat checks and balances are placed on the decrees made by the </w:t>
+      </w:r>
+      <w:proofErr w:type="spellStart"/>
+      <w:r>
+        <w:t>HoS</w:t>
+      </w:r>
+      <w:proofErr w:type="spellEnd"/>
+      <w:r>
+        <w:t>?</w:t>
+      </w:r>
+      <w:r>
+        <w:t xml:space="preserve"> The </w:t>
+      </w:r>
+      <w:proofErr w:type="spellStart"/>
+      <w:r>
+        <w:t>HoS</w:t>
+      </w:r>
+      <w:proofErr w:type="spellEnd"/>
+      <w:r>
+        <w:t xml:space="preserve"> should not have the ultimate authority. It should be shared with the Citizens of Asgardia.</w:t>
+      </w:r>
+      <w:r>
+        <w:t xml:space="preserve"> Otherwise this will be a government for the </w:t>
+      </w:r>
+      <w:proofErr w:type="spellStart"/>
+      <w:r>
+        <w:t>HoS</w:t>
+      </w:r>
+      <w:proofErr w:type="spellEnd"/>
+      <w:r>
+        <w:t xml:space="preserve"> and by the </w:t>
+      </w:r>
+      <w:proofErr w:type="spellStart"/>
+      <w:r>
+        <w:t>HoS</w:t>
+      </w:r>
+      <w:proofErr w:type="spellEnd"/>
       <w:r>
         <w:t xml:space="preserve"> and quickly devolves into a dictatorship</w:t>
       </w:r>
@@ -3252,7 +3549,15 @@
         <w:t xml:space="preserve"> </w:t>
       </w:r>
       <w:r>
-        <w:t xml:space="preserve">The HoS should not be referred arbitrarily by any title other than </w:t>
+        <w:t xml:space="preserve">The </w:t>
+      </w:r>
+      <w:proofErr w:type="spellStart"/>
+      <w:r>
+        <w:t>HoS</w:t>
+      </w:r>
+      <w:proofErr w:type="spellEnd"/>
+      <w:r>
+        <w:t xml:space="preserve"> should not be referred arbitrarily by any title other than </w:t>
       </w:r>
       <w:r>
         <w:t xml:space="preserve">“Elected </w:t>
@@ -3302,7 +3607,23 @@
         <w:t xml:space="preserve"> </w:t>
       </w:r>
       <w:r>
-        <w:t>Why should the HoS be passed to the children of the HoS? There must be qualifications to be met other than blood relation</w:t>
+        <w:t xml:space="preserve">Why should the </w:t>
+      </w:r>
+      <w:proofErr w:type="spellStart"/>
+      <w:r>
+        <w:t>HoS</w:t>
+      </w:r>
+      <w:proofErr w:type="spellEnd"/>
+      <w:r>
+        <w:t xml:space="preserve"> be passed to the children of the </w:t>
+      </w:r>
+      <w:proofErr w:type="spellStart"/>
+      <w:r>
+        <w:t>HoS</w:t>
+      </w:r>
+      <w:proofErr w:type="spellEnd"/>
+      <w:r>
+        <w:t>? There must be qualifications to be met other than blood relation</w:t>
       </w:r>
       <w:r>
         <w:t xml:space="preserve"> and age</w:t>
@@ -3311,10 +3632,26 @@
         <w:t>.</w:t>
       </w:r>
       <w:r>
-        <w:t xml:space="preserve"> Even if we get lucky and find our Monarch a benevolent and fair ruler, we are left to chance and lottery that the next HoS will be so loved by the people.</w:t>
-      </w:r>
-      <w:r>
-        <w:t xml:space="preserve"> The next HoS could be a power-hungry dictator that happily crashes our space ships into the Sun…</w:t>
+        <w:t xml:space="preserve"> Even if we get lucky and find our Monarch a benevolent and fair ruler, we are left to chance and lottery that the next </w:t>
+      </w:r>
+      <w:proofErr w:type="spellStart"/>
+      <w:r>
+        <w:t>HoS</w:t>
+      </w:r>
+      <w:proofErr w:type="spellEnd"/>
+      <w:r>
+        <w:t xml:space="preserve"> will be so loved by the people.</w:t>
+      </w:r>
+      <w:r>
+        <w:t xml:space="preserve"> The next </w:t>
+      </w:r>
+      <w:proofErr w:type="spellStart"/>
+      <w:r>
+        <w:t>HoS</w:t>
+      </w:r>
+      <w:proofErr w:type="spellEnd"/>
+      <w:r>
+        <w:t xml:space="preserve"> could be a power-hungry dictator that happily crashes our space ships into the Sun…</w:t>
       </w:r>
     </w:p>
     <w:p>
@@ -3332,13 +3669,37 @@
         <w:t xml:space="preserve"> </w:t>
       </w:r>
       <w:r>
-        <w:t xml:space="preserve">The minimum age for HoS should be 35 and no older than 65 Earth-years to qualify as a candidate to become HoS. Furthermore, </w:t>
+        <w:t xml:space="preserve">The minimum age for </w:t>
+      </w:r>
+      <w:proofErr w:type="spellStart"/>
+      <w:r>
+        <w:t>HoS</w:t>
+      </w:r>
+      <w:proofErr w:type="spellEnd"/>
+      <w:r>
+        <w:t xml:space="preserve"> should be 35 and no older than 65 Earth-years to qualify as a candidate to become </w:t>
+      </w:r>
+      <w:proofErr w:type="spellStart"/>
+      <w:r>
+        <w:t>HoS.</w:t>
+      </w:r>
+      <w:proofErr w:type="spellEnd"/>
+      <w:r>
+        <w:t xml:space="preserve"> Furthermore, </w:t>
       </w:r>
       <w:r>
         <w:t>th</w:t>
       </w:r>
       <w:r>
-        <w:t>is position must not be a lifetime job! If the HoS is to have an active role in the government and</w:t>
+        <w:t xml:space="preserve">is position must not be a lifetime job! If the </w:t>
+      </w:r>
+      <w:proofErr w:type="spellStart"/>
+      <w:r>
+        <w:t>HoS</w:t>
+      </w:r>
+      <w:proofErr w:type="spellEnd"/>
+      <w:r>
+        <w:t xml:space="preserve"> is to have an active role in the government and</w:t>
       </w:r>
       <w:r>
         <w:t xml:space="preserve"> interfere in</w:t>
@@ -3356,7 +3717,15 @@
         <w:t xml:space="preserve"> often</w:t>
       </w:r>
       <w:r>
-        <w:t>. The HoS should be limited to five year terms and a maximum of two terms.</w:t>
+        <w:t xml:space="preserve">. The </w:t>
+      </w:r>
+      <w:proofErr w:type="spellStart"/>
+      <w:r>
+        <w:t>HoS</w:t>
+      </w:r>
+      <w:proofErr w:type="spellEnd"/>
+      <w:r>
+        <w:t xml:space="preserve"> should be limited to five year terms and a maximum of two terms.</w:t>
       </w:r>
     </w:p>
     <w:p>
@@ -3382,8 +3751,13 @@
       <w:r>
         <w:t xml:space="preserve">event that the Chairman is also incapacitated, there should be well defined line of succession. </w:t>
       </w:r>
-      <w:r>
-        <w:t>Upto 1</w:t>
+      <w:proofErr w:type="spellStart"/>
+      <w:r>
+        <w:t>Upto</w:t>
+      </w:r>
+      <w:proofErr w:type="spellEnd"/>
+      <w:r>
+        <w:t xml:space="preserve"> 1</w:t>
       </w:r>
       <w:r>
         <w:t>3</w:t>
@@ -3392,16 +3766,45 @@
         <w:t xml:space="preserve"> people or groups.</w:t>
       </w:r>
       <w:r>
-        <w:t xml:space="preserve"> Additionally, there is no established time period between the incapaci</w:t>
-      </w:r>
-      <w:r>
-        <w:t>tated status of the HoS and the</w:t>
-      </w:r>
-      <w:r>
-        <w:t xml:space="preserve"> election of the new HoS.</w:t>
-      </w:r>
-      <w:r>
-        <w:t xml:space="preserve"> There is also no procedure defined for the HoS to prove his fit for duty status.</w:t>
+        <w:t xml:space="preserve"> Additionally, there is no established </w:t>
+      </w:r>
+      <w:proofErr w:type="gramStart"/>
+      <w:r>
+        <w:t>time period</w:t>
+      </w:r>
+      <w:proofErr w:type="gramEnd"/>
+      <w:r>
+        <w:t xml:space="preserve"> between the incapaci</w:t>
+      </w:r>
+      <w:r>
+        <w:t xml:space="preserve">tated status of the </w:t>
+      </w:r>
+      <w:proofErr w:type="spellStart"/>
+      <w:r>
+        <w:t>HoS</w:t>
+      </w:r>
+      <w:proofErr w:type="spellEnd"/>
+      <w:r>
+        <w:t xml:space="preserve"> and the</w:t>
+      </w:r>
+      <w:r>
+        <w:t xml:space="preserve"> election of the new </w:t>
+      </w:r>
+      <w:proofErr w:type="spellStart"/>
+      <w:r>
+        <w:t>HoS.</w:t>
+      </w:r>
+      <w:proofErr w:type="spellEnd"/>
+      <w:r>
+        <w:t xml:space="preserve"> There is also no procedure defined for the </w:t>
+      </w:r>
+      <w:proofErr w:type="spellStart"/>
+      <w:r>
+        <w:t>HoS</w:t>
+      </w:r>
+      <w:proofErr w:type="spellEnd"/>
+      <w:r>
+        <w:t xml:space="preserve"> to prove his fit for duty status.</w:t>
       </w:r>
     </w:p>
     <w:p>
@@ -3433,7 +3836,15 @@
         <w:t xml:space="preserve"> </w:t>
       </w:r>
       <w:r>
-        <w:t>So, there will be a maximum of 3 candidates for the role of HoS?</w:t>
+        <w:t xml:space="preserve">So, there will be a maximum of 3 candidates for the role of </w:t>
+      </w:r>
+      <w:proofErr w:type="spellStart"/>
+      <w:r>
+        <w:t>HoS</w:t>
+      </w:r>
+      <w:proofErr w:type="spellEnd"/>
+      <w:r>
+        <w:t>?</w:t>
       </w:r>
       <w:r>
         <w:t xml:space="preserve"> Through what process are the candidates vetted?</w:t>
@@ -3468,8 +3879,13 @@
         <w:t xml:space="preserve"> </w:t>
       </w:r>
       <w:r>
-        <w:t>Will be very keen to see this procedure for electing the HoS.</w:t>
-      </w:r>
+        <w:t xml:space="preserve">Will be very keen to see this procedure for electing the </w:t>
+      </w:r>
+      <w:proofErr w:type="spellStart"/>
+      <w:r>
+        <w:t>HoS.</w:t>
+      </w:r>
+      <w:proofErr w:type="spellEnd"/>
       <w:r>
         <w:t xml:space="preserve"> What happens in the event a majority vote cannot be reached? There should be a defined process to handle these cases.</w:t>
       </w:r>
@@ -3492,14 +3908,38 @@
         <w:t xml:space="preserve">If the Hos </w:t>
       </w:r>
       <w:r>
-        <w:t xml:space="preserve">can dissolve the parliament anytime there is a hint of motions to remove the HoS, how does this provide any true balance of power???! </w:t>
-      </w:r>
-      <w:r>
-        <w:t>Effectively, the parliament is useless to remove the HoS (unless mentally incapable of giving orders)!!</w:t>
+        <w:t xml:space="preserve">can dissolve the parliament anytime there is a hint of motions to remove the </w:t>
+      </w:r>
+      <w:proofErr w:type="spellStart"/>
+      <w:r>
+        <w:t>HoS</w:t>
+      </w:r>
+      <w:proofErr w:type="spellEnd"/>
+      <w:r>
+        <w:t xml:space="preserve">, how does this provide any true balance of power???! </w:t>
+      </w:r>
+      <w:r>
+        <w:t xml:space="preserve">Effectively, the parliament is useless to remove the </w:t>
+      </w:r>
+      <w:proofErr w:type="spellStart"/>
+      <w:r>
+        <w:t>HoS</w:t>
+      </w:r>
+      <w:proofErr w:type="spellEnd"/>
+      <w:r>
+        <w:t xml:space="preserve"> (unless mentally incapable of giving orders)!!</w:t>
       </w:r>
       <w:r>
         <w:br/>
-        <w:t xml:space="preserve">Additionally, if the HoS </w:t>
+        <w:t xml:space="preserve">Additionally, if the </w:t>
+      </w:r>
+      <w:proofErr w:type="spellStart"/>
+      <w:r>
+        <w:t>HoS</w:t>
+      </w:r>
+      <w:proofErr w:type="spellEnd"/>
+      <w:r>
+        <w:t xml:space="preserve"> </w:t>
       </w:r>
       <w:r>
         <w:t xml:space="preserve">appoints </w:t>
@@ -3514,7 +3954,39 @@
         <w:t>Supreme Justice of the Royal Court, the Chairman of the National Audit Office, [and] the Chairman of the Royal Council of Supreme Values,” how would the Royal Council or the Royal Court</w:t>
       </w:r>
       <w:r>
-        <w:t xml:space="preserve"> bring any charges against the HoS?? Since the leadership of these entities are directly appointed and assumed to be in favor of the HoS. For example, the Chairman of the Royal council could, as a friend to the HoS, remove any and all fellow council-person and prevent a majority to bring the motion of removal…</w:t>
+        <w:t xml:space="preserve"> bring any charges against the </w:t>
+      </w:r>
+      <w:proofErr w:type="spellStart"/>
+      <w:r>
+        <w:t>HoS</w:t>
+      </w:r>
+      <w:proofErr w:type="spellEnd"/>
+      <w:r>
+        <w:t xml:space="preserve">?? Since the leadership of these entities are directly appointed and assumed to be in favor of the </w:t>
+      </w:r>
+      <w:proofErr w:type="spellStart"/>
+      <w:r>
+        <w:t>HoS.</w:t>
+      </w:r>
+      <w:proofErr w:type="spellEnd"/>
+      <w:r>
+        <w:t xml:space="preserve"> For example, the Chairman of the Royal council could, as a friend to the </w:t>
+      </w:r>
+      <w:proofErr w:type="spellStart"/>
+      <w:r>
+        <w:t>HoS</w:t>
+      </w:r>
+      <w:proofErr w:type="spellEnd"/>
+      <w:r>
+        <w:t xml:space="preserve">, remove </w:t>
+      </w:r>
+      <w:proofErr w:type="gramStart"/>
+      <w:r>
+        <w:t>any and all</w:t>
+      </w:r>
+      <w:proofErr w:type="gramEnd"/>
+      <w:r>
+        <w:t xml:space="preserve"> fellow council-person and prevent a majority to bring the motion of removal…</w:t>
       </w:r>
     </w:p>
     <w:p>
@@ -3532,7 +4004,23 @@
         <w:t xml:space="preserve"> </w:t>
       </w:r>
       <w:r>
-        <w:t>This clause is the only clause with weight to remove the HoS. Only by medical incapacitation would the parliament be able to remove the HoS…</w:t>
+        <w:t xml:space="preserve">This clause is the only clause with weight to remove the </w:t>
+      </w:r>
+      <w:proofErr w:type="spellStart"/>
+      <w:r>
+        <w:t>HoS.</w:t>
+      </w:r>
+      <w:proofErr w:type="spellEnd"/>
+      <w:r>
+        <w:t xml:space="preserve"> Only by medical incapacitation would the parliament be able to remove the </w:t>
+      </w:r>
+      <w:proofErr w:type="spellStart"/>
+      <w:r>
+        <w:t>HoS</w:t>
+      </w:r>
+      <w:proofErr w:type="spellEnd"/>
+      <w:r>
+        <w:t>…</w:t>
       </w:r>
     </w:p>
     <w:p>
@@ -3550,7 +4038,15 @@
         <w:t xml:space="preserve"> </w:t>
       </w:r>
       <w:r>
-        <w:t xml:space="preserve">This is a two factor clause that requires a) the royal court’s approval; and b) </w:t>
+        <w:t xml:space="preserve">This is a </w:t>
+      </w:r>
+      <w:proofErr w:type="gramStart"/>
+      <w:r>
+        <w:t>two factor</w:t>
+      </w:r>
+      <w:proofErr w:type="gramEnd"/>
+      <w:r>
+        <w:t xml:space="preserve"> clause that requires a) the royal court’s approval; and b) </w:t>
       </w:r>
       <w:r>
         <w:t xml:space="preserve">crimes of </w:t>
@@ -3577,7 +4073,31 @@
         <w:t xml:space="preserve">This role can be </w:t>
       </w:r>
       <w:r>
-        <w:t xml:space="preserve">replaced by a newly reformed parliament as a favor to the HoS after the dissolution of the old parliament. This position is not entirely segregated from the powers of the HoS. While the executive branch can propose or confirm candidates for the Judiciary branch, it should </w:t>
+        <w:t xml:space="preserve">replaced by a newly reformed parliament as a favor to the </w:t>
+      </w:r>
+      <w:proofErr w:type="spellStart"/>
+      <w:r>
+        <w:t>HoS</w:t>
+      </w:r>
+      <w:proofErr w:type="spellEnd"/>
+      <w:r>
+        <w:t xml:space="preserve"> after the dissolution of the old parliament. This position is not entirely segregated from the powers of the </w:t>
+      </w:r>
+      <w:proofErr w:type="spellStart"/>
+      <w:r>
+        <w:t>HoS.</w:t>
+      </w:r>
+      <w:proofErr w:type="spellEnd"/>
+      <w:r>
+        <w:t xml:space="preserve"> While the executive branch can </w:t>
+      </w:r>
+      <w:proofErr w:type="gramStart"/>
+      <w:r>
+        <w:t>propose</w:t>
+      </w:r>
+      <w:proofErr w:type="gramEnd"/>
+      <w:r>
+        <w:t xml:space="preserve"> or confirm candidates for the Judiciary branch, it should </w:t>
       </w:r>
       <w:r>
         <w:rPr>
@@ -3628,17 +4148,46 @@
         <w:t>” is not defined.</w:t>
       </w:r>
       <w:r>
-        <w:t xml:space="preserve"> Similar to my argument in §10b, </w:t>
-      </w:r>
-      <w:r>
-        <w:t xml:space="preserve">both the Prosecutor General and the Chamber of Supreme Values must get approval from the Royal Court prior to bringing charges against the HoS. The problem with this is how the power structure is setup. The HoS is given the power to appoint all the major leaders whom we can safely assume will be against any </w:t>
+        <w:t xml:space="preserve"> </w:t>
+      </w:r>
+      <w:proofErr w:type="gramStart"/>
+      <w:r>
+        <w:t>Similar to</w:t>
+      </w:r>
+      <w:proofErr w:type="gramEnd"/>
+      <w:r>
+        <w:t xml:space="preserve"> my argument in §10b, </w:t>
+      </w:r>
+      <w:r>
+        <w:t xml:space="preserve">both the Prosecutor General and the Chamber of Supreme Values must get approval from the Royal Court prior to bringing charges against the </w:t>
+      </w:r>
+      <w:proofErr w:type="spellStart"/>
+      <w:r>
+        <w:t>HoS.</w:t>
+      </w:r>
+      <w:proofErr w:type="spellEnd"/>
+      <w:r>
+        <w:t xml:space="preserve"> The problem with this is how the power structure is setup. The </w:t>
+      </w:r>
+      <w:proofErr w:type="spellStart"/>
+      <w:r>
+        <w:t>HoS</w:t>
+      </w:r>
+      <w:proofErr w:type="spellEnd"/>
+      <w:r>
+        <w:t xml:space="preserve"> is given the power to appoint all the major leaders whom we can safely assume will be against any </w:t>
       </w:r>
       <w:r>
         <w:t xml:space="preserve">negative </w:t>
       </w:r>
       <w:r>
-        <w:t>action on the HoS.</w:t>
-      </w:r>
+        <w:t xml:space="preserve">action on the </w:t>
+      </w:r>
+      <w:proofErr w:type="spellStart"/>
+      <w:r>
+        <w:t>HoS.</w:t>
+      </w:r>
+      <w:proofErr w:type="spellEnd"/>
       <w:r>
         <w:t xml:space="preserve"> </w:t>
       </w:r>
@@ -3646,7 +4195,15 @@
         <w:t>Additionally</w:t>
       </w:r>
       <w:r>
-        <w:t xml:space="preserve">, I can guarantee that the HoS will veto any </w:t>
+        <w:t xml:space="preserve">, I can guarantee that the </w:t>
+      </w:r>
+      <w:proofErr w:type="spellStart"/>
+      <w:r>
+        <w:t>HoS</w:t>
+      </w:r>
+      <w:proofErr w:type="spellEnd"/>
+      <w:r>
+        <w:t xml:space="preserve"> will veto any </w:t>
       </w:r>
       <w:r>
         <w:t>candidate-</w:t>
@@ -3670,10 +4227,26 @@
         <w:t xml:space="preserve"> </w:t>
       </w:r>
       <w:r>
-        <w:t xml:space="preserve">How can Asgardia be a government “by the people” if the HoS is immune to the laws of the people? While it is forbidden to kill a fellow Asgardian, </w:t>
-      </w:r>
-      <w:r>
-        <w:t>nothing stops the HoS from doing so. T</w:t>
+        <w:t xml:space="preserve">How can Asgardia be a government “by the people” if the </w:t>
+      </w:r>
+      <w:proofErr w:type="spellStart"/>
+      <w:r>
+        <w:t>HoS</w:t>
+      </w:r>
+      <w:proofErr w:type="spellEnd"/>
+      <w:r>
+        <w:t xml:space="preserve"> is immune to the laws of the people? While it is forbidden to kill a fellow Asgardian, </w:t>
+      </w:r>
+      <w:r>
+        <w:t xml:space="preserve">nothing stops the </w:t>
+      </w:r>
+      <w:proofErr w:type="spellStart"/>
+      <w:r>
+        <w:t>HoS</w:t>
+      </w:r>
+      <w:proofErr w:type="spellEnd"/>
+      <w:r>
+        <w:t xml:space="preserve"> from doing so. T</w:t>
       </w:r>
       <w:r>
         <w:t>his would make any crimes</w:t>
@@ -3688,16 +4261,56 @@
         <w:t>void</w:t>
       </w:r>
       <w:r>
-        <w:t>! This clause makes the HoS untouchable!! This is not only dangerous, but detrimental to the Space Nation.</w:t>
-      </w:r>
-      <w:r>
-        <w:t xml:space="preserve"> I have no problem with providing lifetime protection of a retired HoS. But that should not make him/her immune to the Laws of Agardia!</w:t>
-      </w:r>
-      <w:r>
-        <w:t xml:space="preserve"> If the HoS starts as a citizen, he/she should retire as a citizen.</w:t>
-      </w:r>
-      <w:r>
-        <w:t xml:space="preserve"> The HoS should not be above the Laws!</w:t>
+        <w:t xml:space="preserve">! This clause makes the </w:t>
+      </w:r>
+      <w:proofErr w:type="spellStart"/>
+      <w:r>
+        <w:t>HoS</w:t>
+      </w:r>
+      <w:proofErr w:type="spellEnd"/>
+      <w:r>
+        <w:t xml:space="preserve"> untouchable!! This is not only dangerous, but detrimental to the Space Nation.</w:t>
+      </w:r>
+      <w:r>
+        <w:t xml:space="preserve"> I have no problem with providing lifetime protection of a retired </w:t>
+      </w:r>
+      <w:proofErr w:type="spellStart"/>
+      <w:r>
+        <w:t>HoS.</w:t>
+      </w:r>
+      <w:proofErr w:type="spellEnd"/>
+      <w:r>
+        <w:t xml:space="preserve"> But that should not make him/her immune to the Laws of </w:t>
+      </w:r>
+      <w:proofErr w:type="spellStart"/>
+      <w:r>
+        <w:t>Agardia</w:t>
+      </w:r>
+      <w:proofErr w:type="spellEnd"/>
+      <w:r>
+        <w:t>!</w:t>
+      </w:r>
+      <w:r>
+        <w:t xml:space="preserve"> If the </w:t>
+      </w:r>
+      <w:proofErr w:type="spellStart"/>
+      <w:r>
+        <w:t>HoS</w:t>
+      </w:r>
+      <w:proofErr w:type="spellEnd"/>
+      <w:r>
+        <w:t xml:space="preserve"> starts as a citizen, he/she should retire as a citizen.</w:t>
+      </w:r>
+      <w:r>
+        <w:t xml:space="preserve"> The </w:t>
+      </w:r>
+      <w:proofErr w:type="spellStart"/>
+      <w:r>
+        <w:t>HoS</w:t>
+      </w:r>
+      <w:proofErr w:type="spellEnd"/>
+      <w:r>
+        <w:t xml:space="preserve"> should not be above the Laws!</w:t>
       </w:r>
     </w:p>
     <w:p>
@@ -3715,7 +4328,15 @@
         <w:t xml:space="preserve"> </w:t>
       </w:r>
       <w:r>
-        <w:t>The HoS may be able to appoint key positions, but a separate branch should hold the power to remove them. These powers should not be held by the same position of power!</w:t>
+        <w:t xml:space="preserve">The </w:t>
+      </w:r>
+      <w:proofErr w:type="spellStart"/>
+      <w:r>
+        <w:t>HoS</w:t>
+      </w:r>
+      <w:proofErr w:type="spellEnd"/>
+      <w:r>
+        <w:t xml:space="preserve"> may be able to appoint key positions, but a separate branch should hold the power to remove them. These powers should not be held by the same position of power!</w:t>
       </w:r>
     </w:p>
     <w:p>
@@ -3747,7 +4368,15 @@
         <w:t xml:space="preserve"> </w:t>
       </w:r>
       <w:r>
-        <w:t xml:space="preserve">(same as last point) The HoS should not have the power to appoint </w:t>
+        <w:t xml:space="preserve">(same as last point) The </w:t>
+      </w:r>
+      <w:proofErr w:type="spellStart"/>
+      <w:r>
+        <w:t>HoS</w:t>
+      </w:r>
+      <w:proofErr w:type="spellEnd"/>
+      <w:r>
+        <w:t xml:space="preserve"> should not have the power to appoint </w:t>
       </w:r>
       <w:r>
         <w:rPr>
@@ -3756,7 +4385,23 @@
         <w:t>and</w:t>
       </w:r>
       <w:r>
-        <w:t xml:space="preserve"> remove. I’m fine with the HoS making appointments. I vehemently disagree with the HoS having removal powers.</w:t>
+        <w:t xml:space="preserve"> remove. I’m fine with the </w:t>
+      </w:r>
+      <w:proofErr w:type="spellStart"/>
+      <w:r>
+        <w:t>HoS</w:t>
+      </w:r>
+      <w:proofErr w:type="spellEnd"/>
+      <w:r>
+        <w:t xml:space="preserve"> making appointments. I vehemently disagree with the </w:t>
+      </w:r>
+      <w:proofErr w:type="spellStart"/>
+      <w:r>
+        <w:t>HoS</w:t>
+      </w:r>
+      <w:proofErr w:type="spellEnd"/>
+      <w:r>
+        <w:t xml:space="preserve"> having removal powers.</w:t>
       </w:r>
     </w:p>
     <w:p>
@@ -3783,10 +4428,26 @@
         <w:t>can be suggested</w:t>
       </w:r>
       <w:r>
-        <w:t xml:space="preserve"> by the HoS, </w:t>
-      </w:r>
-      <w:r>
-        <w:t>the HoS should not be trusted</w:t>
+        <w:t xml:space="preserve"> by the </w:t>
+      </w:r>
+      <w:proofErr w:type="spellStart"/>
+      <w:r>
+        <w:t>HoS</w:t>
+      </w:r>
+      <w:proofErr w:type="spellEnd"/>
+      <w:r>
+        <w:t xml:space="preserve">, </w:t>
+      </w:r>
+      <w:r>
+        <w:t xml:space="preserve">the </w:t>
+      </w:r>
+      <w:proofErr w:type="spellStart"/>
+      <w:r>
+        <w:t>HoS</w:t>
+      </w:r>
+      <w:proofErr w:type="spellEnd"/>
+      <w:r>
+        <w:t xml:space="preserve"> should not be trusted</w:t>
       </w:r>
       <w:r>
         <w:t xml:space="preserve"> to remove them. That should fal</w:t>
@@ -3810,7 +4471,23 @@
         <w:t xml:space="preserve"> </w:t>
       </w:r>
       <w:r>
-        <w:t>The HoS should not be able to dissolve the Parliament! There is nothing to stop the HoS from constantly dissolving the Parliament every time he/she feels like it. The dissolution of parliament</w:t>
+        <w:t xml:space="preserve">The </w:t>
+      </w:r>
+      <w:proofErr w:type="spellStart"/>
+      <w:r>
+        <w:t>HoS</w:t>
+      </w:r>
+      <w:proofErr w:type="spellEnd"/>
+      <w:r>
+        <w:t xml:space="preserve"> should not be able to dissolve the Parliament! There is nothing to stop the </w:t>
+      </w:r>
+      <w:proofErr w:type="spellStart"/>
+      <w:r>
+        <w:t>HoS</w:t>
+      </w:r>
+      <w:proofErr w:type="spellEnd"/>
+      <w:r>
+        <w:t xml:space="preserve"> from constantly dissolving the Parliament every time he/she feels like it. The dissolution of parliament</w:t>
       </w:r>
       <w:r>
         <w:t xml:space="preserve"> quickly</w:t>
@@ -3825,7 +4502,15 @@
         <w:t xml:space="preserve"> Perhaps t</w:t>
       </w:r>
       <w:r>
-        <w:t>he Judiciary branch should be in charge of the dissolution of Parliament and its members.</w:t>
+        <w:t xml:space="preserve">he Judiciary branch should </w:t>
+      </w:r>
+      <w:proofErr w:type="gramStart"/>
+      <w:r>
+        <w:t>be in charge of</w:t>
+      </w:r>
+      <w:proofErr w:type="gramEnd"/>
+      <w:r>
+        <w:t xml:space="preserve"> the dissolution of Parliament and its members.</w:t>
       </w:r>
     </w:p>
     <w:p>
@@ -3843,7 +4528,15 @@
         <w:t xml:space="preserve"> </w:t>
       </w:r>
       <w:r>
-        <w:t>Yes, the HoS should be enabled to sign treaties on the behalf of the Nation. However, those treaties must be finally approved by the Parliament and Supervisory branch.</w:t>
+        <w:t xml:space="preserve">Yes, the </w:t>
+      </w:r>
+      <w:proofErr w:type="spellStart"/>
+      <w:r>
+        <w:t>HoS</w:t>
+      </w:r>
+      <w:proofErr w:type="spellEnd"/>
+      <w:r>
+        <w:t xml:space="preserve"> should be enabled to sign treaties on the behalf of the Nation. However, those treaties must be finally approved by the Parliament and Supervisory branch.</w:t>
       </w:r>
     </w:p>
     <w:p>
@@ -3861,7 +4554,15 @@
         <w:t xml:space="preserve"> </w:t>
       </w:r>
       <w:r>
-        <w:t>Yes, the HoS should have veto rights on Laws adopted by Parliament. The Statement “</w:t>
+        <w:t xml:space="preserve">Yes, the </w:t>
+      </w:r>
+      <w:proofErr w:type="spellStart"/>
+      <w:r>
+        <w:t>HoS</w:t>
+      </w:r>
+      <w:proofErr w:type="spellEnd"/>
+      <w:r>
+        <w:t xml:space="preserve"> should have veto rights on Laws adopted by Parliament. The Statement “</w:t>
       </w:r>
       <w:r>
         <w:rPr>
@@ -3870,7 +4571,15 @@
         <w:t>signs laws adopted by Parliament and returns them without signature with the right to enact them</w:t>
       </w:r>
       <w:r>
-        <w:t>” does not make sense. Better clarification and better wording is required. How can the HoS sign a law without signature??</w:t>
+        <w:t xml:space="preserve">” does not make sense. Better clarification and better wording is required. How can the </w:t>
+      </w:r>
+      <w:proofErr w:type="spellStart"/>
+      <w:r>
+        <w:t>HoS</w:t>
+      </w:r>
+      <w:proofErr w:type="spellEnd"/>
+      <w:r>
+        <w:t xml:space="preserve"> sign a law without signature??</w:t>
       </w:r>
     </w:p>
     <w:p>
@@ -3909,7 +4618,15 @@
         <w:t xml:space="preserve"> </w:t>
       </w:r>
       <w:r>
-        <w:t>I agree. The HoS should be able to forgive a Citizen of any crime.</w:t>
+        <w:t xml:space="preserve">I agree. The </w:t>
+      </w:r>
+      <w:proofErr w:type="spellStart"/>
+      <w:r>
+        <w:t>HoS</w:t>
+      </w:r>
+      <w:proofErr w:type="spellEnd"/>
+      <w:r>
+        <w:t xml:space="preserve"> should be able to forgive a Citizen of any crime.</w:t>
       </w:r>
     </w:p>
     <w:p>
@@ -3927,8 +4644,13 @@
         <w:t xml:space="preserve"> </w:t>
       </w:r>
       <w:r>
-        <w:t>These staff should not have direct business interest that would influence the position of their post. There should be guidelines well defined for all staff to serve the HoS.</w:t>
-      </w:r>
+        <w:t xml:space="preserve">These staff should not have direct business interest that would influence the position of their post. There should be guidelines well defined for all staff to serve the </w:t>
+      </w:r>
+      <w:proofErr w:type="spellStart"/>
+      <w:r>
+        <w:t>HoS.</w:t>
+      </w:r>
+      <w:proofErr w:type="spellEnd"/>
     </w:p>
     <w:p>
       <w:r>
@@ -3969,7 +4691,15 @@
         <w:t xml:space="preserve"> </w:t>
       </w:r>
       <w:r>
-        <w:t>Okay, we can leave room for other duties to be amended later. There should be a review process lead by the supervisory branch to ensure the HoS doesn’t abuse his/her powers.</w:t>
+        <w:t xml:space="preserve">Okay, we can leave room for other duties to be amended later. There should be a review process lead by the supervisory branch to ensure the </w:t>
+      </w:r>
+      <w:proofErr w:type="spellStart"/>
+      <w:r>
+        <w:t>HoS</w:t>
+      </w:r>
+      <w:proofErr w:type="spellEnd"/>
+      <w:r>
+        <w:t xml:space="preserve"> doesn’t abuse his/her powers.</w:t>
       </w:r>
     </w:p>
     <w:p>
@@ -3987,7 +4717,15 @@
         <w:t xml:space="preserve"> </w:t>
       </w:r>
       <w:r>
-        <w:t>Fair enough. We don’t want the HoS taking arbitrary actions of War.</w:t>
+        <w:t xml:space="preserve">Fair enough. We don’t want the </w:t>
+      </w:r>
+      <w:proofErr w:type="spellStart"/>
+      <w:r>
+        <w:t>HoS</w:t>
+      </w:r>
+      <w:proofErr w:type="spellEnd"/>
+      <w:r>
+        <w:t xml:space="preserve"> taking arbitrary actions of War.</w:t>
       </w:r>
     </w:p>
     <w:p>
@@ -4082,7 +4820,15 @@
         <w:t>7</w:t>
       </w:r>
       <w:r>
-        <w:t>0 to be nominated. There should be defined terms for these positions. We should encourage Citizens to perform their civic duties within a state role. To that end, these roles should not be lifetime appointments! I recommend a single 15 year term.</w:t>
+        <w:t xml:space="preserve">0 to be nominated. There should be defined terms for these positions. We should encourage Citizens to perform their civic duties within a state role. To that end, these roles should not be lifetime appointments! I recommend a single </w:t>
+      </w:r>
+      <w:proofErr w:type="gramStart"/>
+      <w:r>
+        <w:t>15 year</w:t>
+      </w:r>
+      <w:proofErr w:type="gramEnd"/>
+      <w:r>
+        <w:t xml:space="preserve"> term.</w:t>
       </w:r>
     </w:p>
     <w:p>
@@ -4130,7 +4876,15 @@
         <w:t xml:space="preserve">**) </w:t>
       </w:r>
       <w:r>
-        <w:t>There is no mention of how this group has a function in the removal of the HoS. It should be defined here.</w:t>
+        <w:t xml:space="preserve">There is no mention of how this group has a function in the removal of the </w:t>
+      </w:r>
+      <w:proofErr w:type="spellStart"/>
+      <w:r>
+        <w:t>HoS.</w:t>
+      </w:r>
+      <w:proofErr w:type="spellEnd"/>
+      <w:r>
+        <w:t xml:space="preserve"> It should be defined here.</w:t>
       </w:r>
     </w:p>
     <w:p>
@@ -4214,7 +4968,15 @@
         <w:t xml:space="preserve"> </w:t>
       </w:r>
       <w:r>
-        <w:t>Members of Parliament should definitely have term limits. I like five years as it’s easy to count on the human-hand. However, the minimum age should be 30.</w:t>
+        <w:t xml:space="preserve">Members of Parliament should </w:t>
+      </w:r>
+      <w:proofErr w:type="gramStart"/>
+      <w:r>
+        <w:t>definitely have</w:t>
+      </w:r>
+      <w:proofErr w:type="gramEnd"/>
+      <w:r>
+        <w:t xml:space="preserve"> term limits. I like five years as it’s easy to count on the human-hand. However, the minimum age should be 30.</w:t>
       </w:r>
     </w:p>
     <w:p>
@@ -4326,7 +5088,15 @@
         <w:t xml:space="preserve"> </w:t>
       </w:r>
       <w:r>
-        <w:t>The HoS should not have the power to dissolve parliament</w:t>
+        <w:t xml:space="preserve">The </w:t>
+      </w:r>
+      <w:proofErr w:type="spellStart"/>
+      <w:r>
+        <w:t>HoS</w:t>
+      </w:r>
+      <w:proofErr w:type="spellEnd"/>
+      <w:r>
+        <w:t xml:space="preserve"> should not have the power to dissolve parliament</w:t>
       </w:r>
       <w:r>
         <w:t>. This is too much power and leave</w:t>
@@ -4421,7 +5191,15 @@
         </w:r>
       </w:hyperlink>
       <w:r>
-        <w:t xml:space="preserve"> suggests what these are, it’s not defined in the Constitution! Why 13? The website shows only 12…</w:t>
+        <w:t xml:space="preserve"> suggests what these are, it’s not defined in the Constitution! Why 13? The website shows only 1</w:t>
+      </w:r>
+      <w:r>
+        <w:t>1</w:t>
+      </w:r>
+      <w:bookmarkStart w:id="0" w:name="_GoBack"/>
+      <w:bookmarkEnd w:id="0"/>
+      <w:r>
+        <w:t>…</w:t>
       </w:r>
     </w:p>
     <w:p>
@@ -4439,14 +5217,35 @@
         <w:t xml:space="preserve"> </w:t>
       </w:r>
       <w:r>
-        <w:t xml:space="preserve">Why is the Chairman of the Government effectively decided by the HoS. After all, the Chairman cannot be appointed unless the HoS approves the Royal Court’s proposal. </w:t>
+        <w:t xml:space="preserve">Why is the Chairman of the Government effectively decided by the </w:t>
+      </w:r>
+      <w:proofErr w:type="spellStart"/>
+      <w:r>
+        <w:t>HoS.</w:t>
+      </w:r>
+      <w:proofErr w:type="spellEnd"/>
+      <w:r>
+        <w:t xml:space="preserve"> After all, the Chairman cannot be appointed unless the </w:t>
+      </w:r>
+      <w:proofErr w:type="spellStart"/>
+      <w:r>
+        <w:t>HoS</w:t>
+      </w:r>
+      <w:proofErr w:type="spellEnd"/>
+      <w:r>
+        <w:t xml:space="preserve"> approves the Royal Court’s proposal. </w:t>
       </w:r>
       <w:r>
         <w:t xml:space="preserve">Seems like the parliament doesn’t really have a choice here. This should be balanced such that the </w:t>
       </w:r>
       <w:r>
-        <w:t>Royal Court does not require the approval of HoS.</w:t>
-      </w:r>
+        <w:t xml:space="preserve">Royal Court does not require the approval of </w:t>
+      </w:r>
+      <w:proofErr w:type="spellStart"/>
+      <w:r>
+        <w:t>HoS.</w:t>
+      </w:r>
+      <w:proofErr w:type="spellEnd"/>
       <w:r>
         <w:t xml:space="preserve"> Furthermore, the minimum age to serve as a parliament member should be </w:t>
       </w:r>
@@ -4763,7 +5562,15 @@
         <w:t>We must keep the court fresh and encourage Citizens to participate in the Government.</w:t>
       </w:r>
       <w:r>
-        <w:t xml:space="preserve"> Additionally, no Citizen (not the HoS, the Justices, the Royal Court, the Royal Council, the Parliament</w:t>
+        <w:t xml:space="preserve"> Additionally, no Citizen (not the </w:t>
+      </w:r>
+      <w:proofErr w:type="spellStart"/>
+      <w:r>
+        <w:t>HoS</w:t>
+      </w:r>
+      <w:proofErr w:type="spellEnd"/>
+      <w:r>
+        <w:t>, the Justices, the Royal Court, the Royal Council, the Parliament</w:t>
       </w:r>
       <w:r>
         <w:t xml:space="preserve">, </w:t>
@@ -4927,8 +5734,13 @@
         <w:t xml:space="preserve"> </w:t>
       </w:r>
       <w:r>
-        <w:t>There should be an explanation of the Prosecutor General’s role in removing the HoS.</w:t>
-      </w:r>
+        <w:t xml:space="preserve">There should be an explanation of the Prosecutor General’s role in removing the </w:t>
+      </w:r>
+      <w:proofErr w:type="spellStart"/>
+      <w:r>
+        <w:t>HoS.</w:t>
+      </w:r>
+      <w:proofErr w:type="spellEnd"/>
     </w:p>
     <w:p/>
     <w:p>
@@ -5175,7 +5987,15 @@
         <w:t xml:space="preserve"> </w:t>
       </w:r>
       <w:r>
-        <w:t>How is the count of votes determined? What time period is allowed for votes to be collected? (Should be at least five days!)</w:t>
+        <w:t xml:space="preserve">How is the count of votes determined? What </w:t>
+      </w:r>
+      <w:proofErr w:type="gramStart"/>
+      <w:r>
+        <w:t>time period</w:t>
+      </w:r>
+      <w:proofErr w:type="gramEnd"/>
+      <w:r>
+        <w:t xml:space="preserve"> is allowed for votes to be collected? (Should be at least five days!)</w:t>
       </w:r>
     </w:p>
     <w:p/>
@@ -5247,7 +6067,15 @@
         <w:t xml:space="preserve"> in </w:t>
       </w:r>
       <w:r>
-        <w:t xml:space="preserve">Article 32§3, the first HoS is Dr. Ashurbeyli, we are given no choice… </w:t>
+        <w:t xml:space="preserve">Article 32§3, the first </w:t>
+      </w:r>
+      <w:proofErr w:type="spellStart"/>
+      <w:r>
+        <w:t>HoS</w:t>
+      </w:r>
+      <w:proofErr w:type="spellEnd"/>
+      <w:r>
+        <w:t xml:space="preserve"> is Dr. Ashurbeyli, we are given no choice… </w:t>
       </w:r>
       <w:r>
         <w:t>And, since this role is virtually a lifetime commitment, we would rarely see a chance to exercise the democratic process of the People choosing their leader.</w:t>
@@ -5280,11 +6108,16 @@
         <w:t>18 when the full legal age in Asgardia is 16 (Chapter 3, Article 6§1)?</w:t>
       </w:r>
       <w:r>
-        <w:t xml:space="preserve"> Why not allow 16 year-</w:t>
+        <w:t xml:space="preserve"> Why not allow </w:t>
+      </w:r>
+      <w:proofErr w:type="gramStart"/>
+      <w:r>
+        <w:t>16 year-</w:t>
       </w:r>
       <w:r>
         <w:t>olds</w:t>
       </w:r>
+      <w:proofErr w:type="gramEnd"/>
       <w:r>
         <w:t xml:space="preserve"> to participate in the vote?</w:t>
       </w:r>
@@ -5411,7 +6244,15 @@
         <w:t xml:space="preserve"> “</w:t>
       </w:r>
       <w:r>
-        <w:t>Asgardia’s Constitution may be amended by means of an referendum.</w:t>
+        <w:t xml:space="preserve">Asgardia’s Constitution may be amended by means of </w:t>
+      </w:r>
+      <w:proofErr w:type="gramStart"/>
+      <w:r>
+        <w:t>an</w:t>
+      </w:r>
+      <w:proofErr w:type="gramEnd"/>
+      <w:r>
+        <w:t xml:space="preserve"> referendum.</w:t>
       </w:r>
       <w:r>
         <w:t xml:space="preserve"> However, this article of amendment is unchangeable and cannot be voided by any law, decree, or any other amendment.”</w:t>
@@ -5547,7 +6388,15 @@
           <w:b/>
           <w:color w:val="C00000"/>
         </w:rPr>
-        <w:t>§1)</w:t>
+        <w:t>§1</w:t>
+      </w:r>
+      <w:proofErr w:type="gramStart"/>
+      <w:r>
+        <w:rPr>
+          <w:b/>
+          <w:color w:val="C00000"/>
+        </w:rPr>
+        <w:t>)</w:t>
       </w:r>
       <w:r>
         <w:rPr>
@@ -5558,6 +6407,7 @@
       <w:r>
         <w:t>.</w:t>
       </w:r>
+      <w:proofErr w:type="gramEnd"/>
     </w:p>
     <w:p>
       <w:pPr>
@@ -5591,7 +6441,15 @@
           <w:b/>
           <w:color w:val="C00000"/>
         </w:rPr>
-        <w:t>§1)</w:t>
+        <w:t>§1</w:t>
+      </w:r>
+      <w:proofErr w:type="gramStart"/>
+      <w:r>
+        <w:rPr>
+          <w:b/>
+          <w:color w:val="C00000"/>
+        </w:rPr>
+        <w:t>)</w:t>
       </w:r>
       <w:r>
         <w:rPr>
@@ -5602,6 +6460,7 @@
       <w:r>
         <w:t>.</w:t>
       </w:r>
+      <w:proofErr w:type="gramEnd"/>
     </w:p>
     <w:p>
       <w:pPr>
@@ -5635,7 +6494,15 @@
           <w:b/>
           <w:color w:val="C00000"/>
         </w:rPr>
-        <w:t>§1)</w:t>
+        <w:t>§1</w:t>
+      </w:r>
+      <w:proofErr w:type="gramStart"/>
+      <w:r>
+        <w:rPr>
+          <w:b/>
+          <w:color w:val="C00000"/>
+        </w:rPr>
+        <w:t>)</w:t>
       </w:r>
       <w:r>
         <w:rPr>
@@ -5646,6 +6513,7 @@
       <w:r>
         <w:t>.</w:t>
       </w:r>
+      <w:proofErr w:type="gramEnd"/>
     </w:p>
     <w:p>
       <w:pPr>

</xml_diff>